<commit_message>
doc: update interface de usuario #37
</commit_message>
<xml_diff>
--- a/Artefatos/docs/editaveis/Interface_usuario.docx
+++ b/Artefatos/docs/editaveis/Interface_usuario.docx
@@ -1,12 +1,12 @@
 
 <file path=word/document.xml><?xml version="1.0" encoding="utf-8"?>
-<w:document xmlns:wpc="http://schemas.microsoft.com/office/word/2010/wordprocessingCanvas" xmlns:cx="http://schemas.microsoft.com/office/drawing/2014/chartex" xmlns:cx1="http://schemas.microsoft.com/office/drawing/2015/9/8/chartex" xmlns:cx2="http://schemas.microsoft.com/office/drawing/2015/10/21/chartex" xmlns:cx3="http://schemas.microsoft.com/office/drawing/2016/5/9/chartex" xmlns:cx4="http://schemas.microsoft.com/office/drawing/2016/5/10/chartex" xmlns:cx5="http://schemas.microsoft.com/office/drawing/2016/5/11/chartex" xmlns:cx6="http://schemas.microsoft.com/office/drawing/2016/5/12/chartex" xmlns:cx7="http://schemas.microsoft.com/office/drawing/2016/5/13/chartex" xmlns:cx8="http://schemas.microsoft.com/office/drawing/2016/5/14/chartex" xmlns:mc="http://schemas.openxmlformats.org/markup-compatibility/2006" xmlns:aink="http://schemas.microsoft.com/office/drawing/2016/ink" xmlns:am3d="http://schemas.microsoft.com/office/drawing/2017/model3d" xmlns:o="urn:schemas-microsoft-com:office:office" xmlns:oel="http://schemas.microsoft.com/office/2019/extlst" xmlns:r="http://schemas.openxmlformats.org/officeDocument/2006/relationships" xmlns:m="http://schemas.openxmlformats.org/officeDocument/2006/math" xmlns:v="urn:schemas-microsoft-com:vml" xmlns:wp14="http://schemas.microsoft.com/office/word/2010/wordprocessingDrawing" xmlns:wp="http://schemas.openxmlformats.org/drawingml/2006/wordprocessingDrawing" xmlns:w10="urn:schemas-microsoft-com:office:word" xmlns:w="http://schemas.openxmlformats.org/wordprocessingml/2006/main" xmlns:w14="http://schemas.microsoft.com/office/word/2010/wordml" xmlns:w15="http://schemas.microsoft.com/office/word/2012/wordml" xmlns:w16cex="http://schemas.microsoft.com/office/word/2018/wordml/cex" xmlns:w16cid="http://schemas.microsoft.com/office/word/2016/wordml/cid" xmlns:w16="http://schemas.microsoft.com/office/word/2018/wordml" xmlns:w16sdtdh="http://schemas.microsoft.com/office/word/2020/wordml/sdtdatahash" xmlns:w16se="http://schemas.microsoft.com/office/word/2015/wordml/symex" xmlns:wpg="http://schemas.microsoft.com/office/word/2010/wordprocessingGroup" xmlns:wpi="http://schemas.microsoft.com/office/word/2010/wordprocessingInk" xmlns:wne="http://schemas.microsoft.com/office/word/2006/wordml" xmlns:wps="http://schemas.microsoft.com/office/word/2010/wordprocessingShape" mc:Ignorable="w14 w15 w16se w16cid w16 w16cex w16sdtdh wp14">
+<w:document xmlns:wpc="http://schemas.microsoft.com/office/word/2010/wordprocessingCanvas" xmlns:cx="http://schemas.microsoft.com/office/drawing/2014/chartex" xmlns:cx1="http://schemas.microsoft.com/office/drawing/2015/9/8/chartex" xmlns:cx2="http://schemas.microsoft.com/office/drawing/2015/10/21/chartex" xmlns:cx3="http://schemas.microsoft.com/office/drawing/2016/5/9/chartex" xmlns:cx4="http://schemas.microsoft.com/office/drawing/2016/5/10/chartex" xmlns:cx5="http://schemas.microsoft.com/office/drawing/2016/5/11/chartex" xmlns:cx6="http://schemas.microsoft.com/office/drawing/2016/5/12/chartex" xmlns:cx7="http://schemas.microsoft.com/office/drawing/2016/5/13/chartex" xmlns:cx8="http://schemas.microsoft.com/office/drawing/2016/5/14/chartex" xmlns:mc="http://schemas.openxmlformats.org/markup-compatibility/2006" xmlns:aink="http://schemas.microsoft.com/office/drawing/2016/ink" xmlns:am3d="http://schemas.microsoft.com/office/drawing/2017/model3d" xmlns:o="urn:schemas-microsoft-com:office:office" xmlns:oel="http://schemas.microsoft.com/office/2019/extlst" xmlns:r="http://schemas.openxmlformats.org/officeDocument/2006/relationships" xmlns:m="http://schemas.openxmlformats.org/officeDocument/2006/math" xmlns:v="urn:schemas-microsoft-com:vml" xmlns:wp14="http://schemas.microsoft.com/office/word/2010/wordprocessingDrawing" xmlns:wp="http://schemas.openxmlformats.org/drawingml/2006/wordprocessingDrawing" xmlns:w10="urn:schemas-microsoft-com:office:word" xmlns:w="http://schemas.openxmlformats.org/wordprocessingml/2006/main" xmlns:w14="http://schemas.microsoft.com/office/word/2010/wordml" xmlns:w15="http://schemas.microsoft.com/office/word/2012/wordml" xmlns:w16cex="http://schemas.microsoft.com/office/word/2018/wordml/cex" xmlns:w16cid="http://schemas.microsoft.com/office/word/2016/wordml/cid" xmlns:w16="http://schemas.microsoft.com/office/word/2018/wordml" xmlns:w16sdtdh="http://schemas.microsoft.com/office/word/2020/wordml/sdtdatahash" xmlns:w16se="http://schemas.microsoft.com/office/word/2015/wordml/symex" xmlns:wpg="http://schemas.microsoft.com/office/word/2010/wordprocessingGroup" xmlns:wpi="http://schemas.microsoft.com/office/word/2010/wordprocessingInk" xmlns:wne="http://schemas.microsoft.com/office/word/2006/wordml" xmlns:wps="http://schemas.microsoft.com/office/word/2010/wordprocessingShape" xmlns:a="http://schemas.openxmlformats.org/drawingml/2006/main" xmlns:pic="http://schemas.openxmlformats.org/drawingml/2006/picture" xmlns:a14="http://schemas.microsoft.com/office/drawing/2010/main" mc:Ignorable="w14 w15 w16se w16cid w16 w16cex w16sdtdh wp14">
   <w:body>
     <w:p>
       <w:pPr>
         <w:pStyle w:val="Heading1"/>
       </w:pPr>
-      <w:bookmarkStart w:id="0" w:name="_Toc254818273"/>
+      <w:bookmarkStart w:name="_Toc254818273" w:id="0"/>
       <w:r>
         <w:t>Interface de usuário</w:t>
       </w:r>
@@ -936,12 +936,12 @@
       <w:tblPr>
         <w:tblW w:w="8500" w:type="dxa"/>
         <w:tblBorders>
-          <w:top w:val="single" w:sz="4" w:space="0" w:color="auto"/>
-          <w:left w:val="single" w:sz="4" w:space="0" w:color="auto"/>
-          <w:bottom w:val="single" w:sz="4" w:space="0" w:color="auto"/>
-          <w:right w:val="single" w:sz="4" w:space="0" w:color="auto"/>
-          <w:insideH w:val="single" w:sz="4" w:space="0" w:color="auto"/>
-          <w:insideV w:val="single" w:sz="4" w:space="0" w:color="auto"/>
+          <w:top w:val="single" w:color="auto" w:sz="4" w:space="0"/>
+          <w:left w:val="single" w:color="auto" w:sz="4" w:space="0"/>
+          <w:bottom w:val="single" w:color="auto" w:sz="4" w:space="0"/>
+          <w:right w:val="single" w:color="auto" w:sz="4" w:space="0"/>
+          <w:insideH w:val="single" w:color="auto" w:sz="4" w:space="0"/>
+          <w:insideV w:val="single" w:color="auto" w:sz="4" w:space="0"/>
         </w:tblBorders>
         <w:tblLayout w:type="fixed"/>
         <w:tblCellMar>
@@ -1021,12 +1021,12 @@
       <w:tblPr>
         <w:tblW w:w="8500" w:type="dxa"/>
         <w:tblBorders>
-          <w:top w:val="single" w:sz="4" w:space="0" w:color="auto"/>
-          <w:left w:val="single" w:sz="4" w:space="0" w:color="auto"/>
-          <w:bottom w:val="single" w:sz="4" w:space="0" w:color="auto"/>
-          <w:right w:val="single" w:sz="4" w:space="0" w:color="auto"/>
-          <w:insideH w:val="single" w:sz="4" w:space="0" w:color="auto"/>
-          <w:insideV w:val="single" w:sz="4" w:space="0" w:color="auto"/>
+          <w:top w:val="single" w:color="auto" w:sz="4" w:space="0"/>
+          <w:left w:val="single" w:color="auto" w:sz="4" w:space="0"/>
+          <w:bottom w:val="single" w:color="auto" w:sz="4" w:space="0"/>
+          <w:right w:val="single" w:color="auto" w:sz="4" w:space="0"/>
+          <w:insideH w:val="single" w:color="auto" w:sz="4" w:space="0"/>
+          <w:insideV w:val="single" w:color="auto" w:sz="4" w:space="0"/>
         </w:tblBorders>
         <w:tblLayout w:type="fixed"/>
         <w:tblCellMar>
@@ -11266,8 +11266,1617 @@
         </w:tc>
       </w:tr>
     </w:tbl>
+    <w:p w14:noSpellErr="1">
+      <w:pPr>
+        <w:rPr>
+          <w:highlight w:val="yellow"/>
+        </w:rPr>
+      </w:pPr>
+    </w:p>
     <w:p>
       <w:pPr>
+        <w:pStyle w:val="Normal"/>
+        <w:rPr>
+          <w:highlight w:val="yellow"/>
+        </w:rPr>
+      </w:pPr>
+    </w:p>
+    <w:p>
+      <w:pPr>
+        <w:pStyle w:val="Normal"/>
+        <w:rPr>
+          <w:highlight w:val="yellow"/>
+        </w:rPr>
+      </w:pPr>
+    </w:p>
+    <w:p>
+      <w:pPr>
+        <w:pStyle w:val="Normal"/>
+        <w:rPr>
+          <w:highlight w:val="yellow"/>
+        </w:rPr>
+      </w:pPr>
+    </w:p>
+    <w:p>
+      <w:pPr>
+        <w:pStyle w:val="Normal"/>
+        <w:rPr>
+          <w:highlight w:val="yellow"/>
+        </w:rPr>
+      </w:pPr>
+    </w:p>
+    <w:p>
+      <w:pPr>
+        <w:pStyle w:val="Normal"/>
+        <w:rPr>
+          <w:highlight w:val="yellow"/>
+        </w:rPr>
+      </w:pPr>
+    </w:p>
+    <w:p>
+      <w:pPr>
+        <w:pStyle w:val="Normal"/>
+        <w:rPr>
+          <w:highlight w:val="yellow"/>
+        </w:rPr>
+      </w:pPr>
+    </w:p>
+    <w:p>
+      <w:pPr>
+        <w:pStyle w:val="Normal"/>
+        <w:rPr>
+          <w:highlight w:val="yellow"/>
+        </w:rPr>
+      </w:pPr>
+    </w:p>
+    <w:p>
+      <w:pPr>
+        <w:pStyle w:val="Normal"/>
+        <w:rPr>
+          <w:highlight w:val="yellow"/>
+        </w:rPr>
+      </w:pPr>
+    </w:p>
+    <w:p>
+      <w:pPr>
+        <w:pStyle w:val="Normal"/>
+        <w:rPr>
+          <w:highlight w:val="yellow"/>
+        </w:rPr>
+      </w:pPr>
+    </w:p>
+    <w:p>
+      <w:pPr>
+        <w:pStyle w:val="Normal"/>
+        <w:rPr>
+          <w:highlight w:val="yellow"/>
+        </w:rPr>
+      </w:pPr>
+    </w:p>
+    <w:p>
+      <w:pPr>
+        <w:pStyle w:val="Heading1"/>
+        <w:rPr/>
+      </w:pPr>
+      <w:r>
+        <w:rPr/>
+        <w:t>Interface de usuário: Página de turmas</w:t>
+      </w:r>
+    </w:p>
+    <w:p>
+      <w:pPr>
+        <w:pStyle w:val="Normal"/>
+        <w:rPr>
+          <w:highlight w:val="yellow"/>
+        </w:rPr>
+      </w:pPr>
+    </w:p>
+    <w:p w14:noSpellErr="1">
+      <w:pPr>
+        <w:pStyle w:val="Heading2"/>
+      </w:pPr>
+      <w:r>
+        <w:rPr/>
+        <w:t>Leiaute sugerido</w:t>
+      </w:r>
+    </w:p>
+    <w:p>
+      <w:pPr>
+        <w:pStyle w:val="BodyText"/>
+      </w:pPr>
+      <w:r>
+        <w:drawing>
+          <wp:inline wp14:editId="47FF213E" wp14:anchorId="09E4D98D">
+            <wp:extent cx="5087962" cy="3381375"/>
+            <wp:effectExtent l="0" t="0" r="0" b="0"/>
+            <wp:docPr id="103595953" name="" title=""/>
+            <wp:cNvGraphicFramePr>
+              <a:graphicFrameLocks noChangeAspect="1"/>
+            </wp:cNvGraphicFramePr>
+            <a:graphic>
+              <a:graphicData uri="http://schemas.openxmlformats.org/drawingml/2006/picture">
+                <pic:pic>
+                  <pic:nvPicPr>
+                    <pic:cNvPr id="0" name=""/>
+                    <pic:cNvPicPr/>
+                  </pic:nvPicPr>
+                  <pic:blipFill>
+                    <a:blip r:embed="R284878b432904019">
+                      <a:extLst>
+                        <a:ext xmlns:a="http://schemas.openxmlformats.org/drawingml/2006/main" uri="{28A0092B-C50C-407E-A947-70E740481C1C}">
+                          <a14:useLocalDpi val="0"/>
+                        </a:ext>
+                      </a:extLst>
+                    </a:blip>
+                    <a:stretch>
+                      <a:fillRect/>
+                    </a:stretch>
+                  </pic:blipFill>
+                  <pic:spPr>
+                    <a:xfrm>
+                      <a:off x="0" y="0"/>
+                      <a:ext cx="5087962" cy="3381375"/>
+                    </a:xfrm>
+                    <a:prstGeom prst="rect">
+                      <a:avLst/>
+                    </a:prstGeom>
+                  </pic:spPr>
+                </pic:pic>
+              </a:graphicData>
+            </a:graphic>
+          </wp:inline>
+        </w:drawing>
+      </w:r>
+    </w:p>
+    <w:p>
+      <w:pPr>
+        <w:pStyle w:val="BodyText"/>
+      </w:pPr>
+    </w:p>
+    <w:p>
+      <w:pPr>
+        <w:pStyle w:val="Heading2"/>
+      </w:pPr>
+      <w:r>
+        <w:rPr/>
+        <w:t>Campos</w:t>
+      </w:r>
+    </w:p>
+    <w:tbl>
+      <w:tblPr>
+        <w:tblStyle w:val="TableGrid"/>
+        <w:tblW w:w="0" w:type="auto"/>
+        <w:tblLook w:val="04A0" w:firstRow="1" w:lastRow="0" w:firstColumn="1" w:lastColumn="0" w:noHBand="0" w:noVBand="1"/>
+      </w:tblPr>
+      <w:tblGrid>
+        <w:gridCol w:w="695"/>
+        <w:gridCol w:w="900"/>
+        <w:gridCol w:w="1634"/>
+        <w:gridCol w:w="974"/>
+        <w:gridCol w:w="2121"/>
+        <w:gridCol w:w="956"/>
+        <w:gridCol w:w="1217"/>
+      </w:tblGrid>
+      <w:tr>
+        <w:trPr>
+          <w:trHeight w:val="300"/>
+        </w:trPr>
+        <w:tc>
+          <w:tcPr>
+            <w:tcW w:w="695" w:type="dxa"/>
+            <w:tcMar/>
+          </w:tcPr>
+          <w:p w14:noSpellErr="1">
+            <w:pPr>
+              <w:rPr>
+                <w:b w:val="1"/>
+                <w:bCs w:val="1"/>
+                <w:sz w:val="22"/>
+                <w:szCs w:val="22"/>
+              </w:rPr>
+            </w:pPr>
+            <w:r>
+              <w:rPr>
+                <w:b w:val="1"/>
+                <w:bCs w:val="1"/>
+                <w:sz w:val="22"/>
+                <w:szCs w:val="22"/>
+              </w:rPr>
+              <w:t>Num</w:t>
+            </w:r>
+          </w:p>
+        </w:tc>
+        <w:tc>
+          <w:tcPr>
+            <w:tcW w:w="900" w:type="dxa"/>
+            <w:tcMar/>
+          </w:tcPr>
+          <w:p w14:noSpellErr="1">
+            <w:pPr>
+              <w:rPr>
+                <w:b w:val="1"/>
+                <w:bCs w:val="1"/>
+                <w:sz w:val="22"/>
+                <w:szCs w:val="22"/>
+              </w:rPr>
+            </w:pPr>
+            <w:r>
+              <w:rPr>
+                <w:b w:val="1"/>
+                <w:bCs w:val="1"/>
+                <w:sz w:val="22"/>
+                <w:szCs w:val="22"/>
+              </w:rPr>
+              <w:t>Nome</w:t>
+            </w:r>
+          </w:p>
+        </w:tc>
+        <w:tc>
+          <w:tcPr>
+            <w:tcW w:w="1634" w:type="dxa"/>
+            <w:tcMar/>
+          </w:tcPr>
+          <w:p w14:noSpellErr="1">
+            <w:pPr>
+              <w:rPr>
+                <w:b w:val="1"/>
+                <w:bCs w:val="1"/>
+                <w:sz w:val="22"/>
+                <w:szCs w:val="22"/>
+              </w:rPr>
+            </w:pPr>
+            <w:r>
+              <w:rPr>
+                <w:b w:val="1"/>
+                <w:bCs w:val="1"/>
+                <w:sz w:val="22"/>
+                <w:szCs w:val="22"/>
+              </w:rPr>
+              <w:t>Descrição</w:t>
+            </w:r>
+          </w:p>
+        </w:tc>
+        <w:tc>
+          <w:tcPr>
+            <w:tcW w:w="974" w:type="dxa"/>
+            <w:tcMar/>
+          </w:tcPr>
+          <w:p w14:noSpellErr="1">
+            <w:pPr>
+              <w:rPr>
+                <w:b w:val="1"/>
+                <w:bCs w:val="1"/>
+                <w:sz w:val="22"/>
+                <w:szCs w:val="22"/>
+              </w:rPr>
+            </w:pPr>
+            <w:r>
+              <w:rPr>
+                <w:b w:val="1"/>
+                <w:bCs w:val="1"/>
+                <w:sz w:val="22"/>
+                <w:szCs w:val="22"/>
+              </w:rPr>
+              <w:t>Valores válidos</w:t>
+            </w:r>
+          </w:p>
+        </w:tc>
+        <w:tc>
+          <w:tcPr>
+            <w:tcW w:w="2121" w:type="dxa"/>
+            <w:tcMar/>
+          </w:tcPr>
+          <w:p w14:noSpellErr="1">
+            <w:pPr>
+              <w:rPr>
+                <w:b w:val="1"/>
+                <w:bCs w:val="1"/>
+                <w:sz w:val="22"/>
+                <w:szCs w:val="22"/>
+              </w:rPr>
+            </w:pPr>
+            <w:r>
+              <w:rPr>
+                <w:b w:val="1"/>
+                <w:bCs w:val="1"/>
+                <w:sz w:val="22"/>
+                <w:szCs w:val="22"/>
+              </w:rPr>
+              <w:t>Formato</w:t>
+            </w:r>
+          </w:p>
+        </w:tc>
+        <w:tc>
+          <w:tcPr>
+            <w:tcW w:w="956" w:type="dxa"/>
+            <w:tcMar/>
+          </w:tcPr>
+          <w:p w14:noSpellErr="1">
+            <w:pPr>
+              <w:rPr>
+                <w:b w:val="1"/>
+                <w:bCs w:val="1"/>
+                <w:sz w:val="22"/>
+                <w:szCs w:val="22"/>
+              </w:rPr>
+            </w:pPr>
+            <w:r>
+              <w:rPr>
+                <w:b w:val="1"/>
+                <w:bCs w:val="1"/>
+                <w:sz w:val="22"/>
+                <w:szCs w:val="22"/>
+              </w:rPr>
+              <w:t>Tipo</w:t>
+            </w:r>
+          </w:p>
+        </w:tc>
+        <w:tc>
+          <w:tcPr>
+            <w:tcW w:w="1217" w:type="dxa"/>
+            <w:tcMar/>
+          </w:tcPr>
+          <w:p w14:noSpellErr="1">
+            <w:pPr>
+              <w:rPr>
+                <w:b w:val="1"/>
+                <w:bCs w:val="1"/>
+                <w:sz w:val="22"/>
+                <w:szCs w:val="22"/>
+              </w:rPr>
+            </w:pPr>
+            <w:r>
+              <w:rPr>
+                <w:b w:val="1"/>
+                <w:bCs w:val="1"/>
+                <w:sz w:val="22"/>
+                <w:szCs w:val="22"/>
+              </w:rPr>
+              <w:t>Restrições</w:t>
+            </w:r>
+          </w:p>
+        </w:tc>
+      </w:tr>
+      <w:tr>
+        <w:trPr>
+          <w:trHeight w:val="300"/>
+        </w:trPr>
+        <w:tc>
+          <w:tcPr>
+            <w:tcW w:w="695" w:type="dxa"/>
+            <w:tcMar/>
+          </w:tcPr>
+          <w:p w14:noSpellErr="1">
+            <w:pPr>
+              <w:rPr>
+                <w:sz w:val="22"/>
+                <w:szCs w:val="22"/>
+              </w:rPr>
+            </w:pPr>
+            <w:r>
+              <w:rPr>
+                <w:sz w:val="22"/>
+                <w:szCs w:val="22"/>
+              </w:rPr>
+              <w:t>1</w:t>
+            </w:r>
+          </w:p>
+        </w:tc>
+        <w:tc>
+          <w:tcPr>
+            <w:tcW w:w="900" w:type="dxa"/>
+            <w:tcMar/>
+          </w:tcPr>
+          <w:p>
+            <w:pPr>
+              <w:pStyle w:val="Normal"/>
+              <w:bidi w:val="0"/>
+              <w:spacing w:before="80" w:beforeAutospacing="off" w:after="80" w:afterAutospacing="off" w:line="259" w:lineRule="auto"/>
+              <w:ind w:left="0" w:right="0"/>
+              <w:jc w:val="left"/>
+            </w:pPr>
+            <w:r>
+              <w:rPr>
+                <w:sz w:val="22"/>
+                <w:szCs w:val="22"/>
+              </w:rPr>
+              <w:t>Turmas</w:t>
+            </w:r>
+          </w:p>
+        </w:tc>
+        <w:tc>
+          <w:tcPr>
+            <w:tcW w:w="1634" w:type="dxa"/>
+            <w:tcMar/>
+          </w:tcPr>
+          <w:p>
+            <w:pPr>
+              <w:rPr>
+                <w:sz w:val="22"/>
+                <w:szCs w:val="22"/>
+              </w:rPr>
+            </w:pPr>
+            <w:r>
+              <w:rPr>
+                <w:sz w:val="22"/>
+                <w:szCs w:val="22"/>
+              </w:rPr>
+              <w:t xml:space="preserve">Nome da turma </w:t>
+            </w:r>
+          </w:p>
+        </w:tc>
+        <w:tc>
+          <w:tcPr>
+            <w:tcW w:w="974" w:type="dxa"/>
+            <w:tcMar/>
+          </w:tcPr>
+          <w:p w14:noSpellErr="1">
+            <w:pPr>
+              <w:rPr>
+                <w:sz w:val="22"/>
+                <w:szCs w:val="22"/>
+              </w:rPr>
+            </w:pPr>
+            <w:r>
+              <w:rPr>
+                <w:sz w:val="22"/>
+                <w:szCs w:val="22"/>
+              </w:rPr>
+              <w:t>-</w:t>
+            </w:r>
+          </w:p>
+        </w:tc>
+        <w:tc>
+          <w:tcPr>
+            <w:tcW w:w="2121" w:type="dxa"/>
+            <w:tcMar/>
+          </w:tcPr>
+          <w:p>
+            <w:pPr>
+              <w:rPr>
+                <w:sz w:val="22"/>
+                <w:szCs w:val="22"/>
+              </w:rPr>
+            </w:pPr>
+            <w:r>
+              <w:rPr>
+                <w:sz w:val="22"/>
+                <w:szCs w:val="22"/>
+              </w:rPr>
+              <w:t xml:space="preserve">Formato de </w:t>
+            </w:r>
+            <w:r>
+              <w:rPr>
+                <w:sz w:val="22"/>
+                <w:szCs w:val="22"/>
+              </w:rPr>
+              <w:t>texto</w:t>
+            </w:r>
+          </w:p>
+        </w:tc>
+        <w:tc>
+          <w:tcPr>
+            <w:tcW w:w="956" w:type="dxa"/>
+            <w:tcMar/>
+          </w:tcPr>
+          <w:p w14:noSpellErr="1">
+            <w:pPr>
+              <w:rPr>
+                <w:sz w:val="22"/>
+                <w:szCs w:val="22"/>
+              </w:rPr>
+            </w:pPr>
+            <w:r>
+              <w:rPr>
+                <w:sz w:val="22"/>
+                <w:szCs w:val="22"/>
+              </w:rPr>
+              <w:t>Caixa de texto</w:t>
+            </w:r>
+          </w:p>
+        </w:tc>
+        <w:tc>
+          <w:tcPr>
+            <w:tcW w:w="1217" w:type="dxa"/>
+            <w:tcMar/>
+          </w:tcPr>
+          <w:p>
+            <w:pPr>
+              <w:rPr>
+                <w:sz w:val="22"/>
+                <w:szCs w:val="22"/>
+              </w:rPr>
+            </w:pPr>
+            <w:r>
+              <w:rPr>
+                <w:sz w:val="22"/>
+                <w:szCs w:val="22"/>
+              </w:rPr>
+              <w:t>Não e</w:t>
+            </w:r>
+            <w:r>
+              <w:rPr>
+                <w:sz w:val="22"/>
+                <w:szCs w:val="22"/>
+              </w:rPr>
+              <w:t>ditável</w:t>
+            </w:r>
+          </w:p>
+        </w:tc>
+      </w:tr>
+      <w:tr>
+        <w:trPr>
+          <w:trHeight w:val="300"/>
+        </w:trPr>
+        <w:tc>
+          <w:tcPr>
+            <w:tcW w:w="695" w:type="dxa"/>
+            <w:tcMar/>
+          </w:tcPr>
+          <w:p w14:noSpellErr="1">
+            <w:pPr>
+              <w:rPr>
+                <w:sz w:val="22"/>
+                <w:szCs w:val="22"/>
+              </w:rPr>
+            </w:pPr>
+            <w:r>
+              <w:rPr>
+                <w:sz w:val="22"/>
+                <w:szCs w:val="22"/>
+              </w:rPr>
+              <w:t>2</w:t>
+            </w:r>
+          </w:p>
+        </w:tc>
+        <w:tc>
+          <w:tcPr>
+            <w:tcW w:w="900" w:type="dxa"/>
+            <w:tcMar/>
+          </w:tcPr>
+          <w:p>
+            <w:pPr>
+              <w:pStyle w:val="Normal"/>
+              <w:bidi w:val="0"/>
+              <w:spacing w:before="80" w:beforeAutospacing="off" w:after="80" w:afterAutospacing="off" w:line="259" w:lineRule="auto"/>
+              <w:ind w:left="0" w:right="0"/>
+              <w:jc w:val="left"/>
+            </w:pPr>
+            <w:r>
+              <w:rPr>
+                <w:sz w:val="22"/>
+                <w:szCs w:val="22"/>
+              </w:rPr>
+              <w:t>Professor</w:t>
+            </w:r>
+          </w:p>
+        </w:tc>
+        <w:tc>
+          <w:tcPr>
+            <w:tcW w:w="1634" w:type="dxa"/>
+            <w:tcMar/>
+          </w:tcPr>
+          <w:p>
+            <w:pPr>
+              <w:pStyle w:val="Normal"/>
+              <w:bidi w:val="0"/>
+              <w:spacing w:before="80" w:beforeAutospacing="off" w:after="80" w:afterAutospacing="off" w:line="259" w:lineRule="auto"/>
+              <w:ind w:left="0" w:right="0"/>
+              <w:jc w:val="left"/>
+            </w:pPr>
+            <w:r>
+              <w:rPr>
+                <w:sz w:val="22"/>
+                <w:szCs w:val="22"/>
+              </w:rPr>
+              <w:t>Nome do professor</w:t>
+            </w:r>
+          </w:p>
+        </w:tc>
+        <w:tc>
+          <w:tcPr>
+            <w:tcW w:w="974" w:type="dxa"/>
+            <w:tcMar/>
+          </w:tcPr>
+          <w:p w14:noSpellErr="1">
+            <w:pPr>
+              <w:rPr>
+                <w:sz w:val="22"/>
+                <w:szCs w:val="22"/>
+              </w:rPr>
+            </w:pPr>
+            <w:r>
+              <w:rPr>
+                <w:sz w:val="22"/>
+                <w:szCs w:val="22"/>
+              </w:rPr>
+              <w:t>-</w:t>
+            </w:r>
+          </w:p>
+        </w:tc>
+        <w:tc>
+          <w:tcPr>
+            <w:tcW w:w="2121" w:type="dxa"/>
+            <w:tcMar/>
+          </w:tcPr>
+          <w:p>
+            <w:pPr>
+              <w:rPr>
+                <w:sz w:val="22"/>
+                <w:szCs w:val="22"/>
+              </w:rPr>
+            </w:pPr>
+            <w:r>
+              <w:rPr>
+                <w:sz w:val="22"/>
+                <w:szCs w:val="22"/>
+              </w:rPr>
+              <w:t>Formato de texto</w:t>
+            </w:r>
+          </w:p>
+        </w:tc>
+        <w:tc>
+          <w:tcPr>
+            <w:tcW w:w="956" w:type="dxa"/>
+            <w:tcMar/>
+          </w:tcPr>
+          <w:p w14:noSpellErr="1">
+            <w:pPr>
+              <w:rPr>
+                <w:sz w:val="22"/>
+                <w:szCs w:val="22"/>
+              </w:rPr>
+            </w:pPr>
+            <w:r>
+              <w:rPr>
+                <w:sz w:val="22"/>
+                <w:szCs w:val="22"/>
+              </w:rPr>
+              <w:t>Caixa de texto</w:t>
+            </w:r>
+          </w:p>
+        </w:tc>
+        <w:tc>
+          <w:tcPr>
+            <w:tcW w:w="1217" w:type="dxa"/>
+            <w:tcMar/>
+          </w:tcPr>
+          <w:p>
+            <w:pPr>
+              <w:rPr>
+                <w:sz w:val="22"/>
+                <w:szCs w:val="22"/>
+              </w:rPr>
+            </w:pPr>
+            <w:r>
+              <w:rPr>
+                <w:sz w:val="22"/>
+                <w:szCs w:val="22"/>
+              </w:rPr>
+              <w:t>Não editável</w:t>
+            </w:r>
+          </w:p>
+          <w:p>
+            <w:pPr>
+              <w:pStyle w:val="Normal"/>
+              <w:rPr>
+                <w:sz w:val="22"/>
+                <w:szCs w:val="22"/>
+              </w:rPr>
+            </w:pPr>
+          </w:p>
+        </w:tc>
+      </w:tr>
+      <w:tr>
+        <w:trPr>
+          <w:trHeight w:val="300"/>
+        </w:trPr>
+        <w:tc>
+          <w:tcPr>
+            <w:tcW w:w="695" w:type="dxa"/>
+            <w:tcMar/>
+          </w:tcPr>
+          <w:p>
+            <w:pPr>
+              <w:pStyle w:val="Normal"/>
+              <w:rPr>
+                <w:sz w:val="22"/>
+                <w:szCs w:val="22"/>
+              </w:rPr>
+            </w:pPr>
+            <w:r>
+              <w:rPr>
+                <w:sz w:val="22"/>
+                <w:szCs w:val="22"/>
+              </w:rPr>
+              <w:t>3</w:t>
+            </w:r>
+          </w:p>
+        </w:tc>
+        <w:tc>
+          <w:tcPr>
+            <w:tcW w:w="900" w:type="dxa"/>
+            <w:tcMar/>
+          </w:tcPr>
+          <w:p>
+            <w:pPr>
+              <w:pStyle w:val="Normal"/>
+              <w:spacing w:line="259" w:lineRule="auto"/>
+              <w:jc w:val="left"/>
+              <w:rPr>
+                <w:sz w:val="22"/>
+                <w:szCs w:val="22"/>
+              </w:rPr>
+            </w:pPr>
+            <w:r>
+              <w:rPr>
+                <w:sz w:val="22"/>
+                <w:szCs w:val="22"/>
+              </w:rPr>
+              <w:t>Série</w:t>
+            </w:r>
+          </w:p>
+        </w:tc>
+        <w:tc>
+          <w:tcPr>
+            <w:tcW w:w="1634" w:type="dxa"/>
+            <w:tcMar/>
+          </w:tcPr>
+          <w:p>
+            <w:pPr>
+              <w:pStyle w:val="Normal"/>
+              <w:spacing w:line="259" w:lineRule="auto"/>
+              <w:jc w:val="left"/>
+              <w:rPr>
+                <w:sz w:val="22"/>
+                <w:szCs w:val="22"/>
+              </w:rPr>
+            </w:pPr>
+            <w:r>
+              <w:rPr>
+                <w:sz w:val="22"/>
+                <w:szCs w:val="22"/>
+              </w:rPr>
+              <w:t xml:space="preserve">Serie da turma </w:t>
+            </w:r>
+            <w:r>
+              <w:rPr>
+                <w:sz w:val="22"/>
+                <w:szCs w:val="22"/>
+              </w:rPr>
+              <w:t>especificada</w:t>
+            </w:r>
+          </w:p>
+        </w:tc>
+        <w:tc>
+          <w:tcPr>
+            <w:tcW w:w="974" w:type="dxa"/>
+            <w:tcMar/>
+          </w:tcPr>
+          <w:p>
+            <w:pPr>
+              <w:pStyle w:val="Normal"/>
+              <w:rPr>
+                <w:sz w:val="22"/>
+                <w:szCs w:val="22"/>
+              </w:rPr>
+            </w:pPr>
+            <w:r>
+              <w:rPr>
+                <w:sz w:val="22"/>
+                <w:szCs w:val="22"/>
+              </w:rPr>
+              <w:t>-</w:t>
+            </w:r>
+          </w:p>
+        </w:tc>
+        <w:tc>
+          <w:tcPr>
+            <w:tcW w:w="2121" w:type="dxa"/>
+            <w:tcMar/>
+          </w:tcPr>
+          <w:p>
+            <w:pPr>
+              <w:rPr>
+                <w:sz w:val="22"/>
+                <w:szCs w:val="22"/>
+              </w:rPr>
+            </w:pPr>
+            <w:r>
+              <w:rPr>
+                <w:sz w:val="22"/>
+                <w:szCs w:val="22"/>
+              </w:rPr>
+              <w:t>Formato de texto</w:t>
+            </w:r>
+          </w:p>
+        </w:tc>
+        <w:tc>
+          <w:tcPr>
+            <w:tcW w:w="956" w:type="dxa"/>
+            <w:tcMar/>
+          </w:tcPr>
+          <w:p w14:noSpellErr="1">
+            <w:pPr>
+              <w:rPr>
+                <w:sz w:val="22"/>
+                <w:szCs w:val="22"/>
+              </w:rPr>
+            </w:pPr>
+            <w:r>
+              <w:rPr>
+                <w:sz w:val="22"/>
+                <w:szCs w:val="22"/>
+              </w:rPr>
+              <w:t>Caixa de texto</w:t>
+            </w:r>
+          </w:p>
+        </w:tc>
+        <w:tc>
+          <w:tcPr>
+            <w:tcW w:w="1217" w:type="dxa"/>
+            <w:tcMar/>
+          </w:tcPr>
+          <w:p>
+            <w:pPr>
+              <w:rPr>
+                <w:sz w:val="22"/>
+                <w:szCs w:val="22"/>
+              </w:rPr>
+            </w:pPr>
+            <w:r>
+              <w:rPr>
+                <w:sz w:val="22"/>
+                <w:szCs w:val="22"/>
+              </w:rPr>
+              <w:t>Não editável</w:t>
+            </w:r>
+          </w:p>
+          <w:p>
+            <w:pPr>
+              <w:pStyle w:val="Normal"/>
+              <w:rPr>
+                <w:sz w:val="22"/>
+                <w:szCs w:val="22"/>
+              </w:rPr>
+            </w:pPr>
+          </w:p>
+        </w:tc>
+      </w:tr>
+      <w:tr>
+        <w:trPr>
+          <w:trHeight w:val="300"/>
+        </w:trPr>
+        <w:tc>
+          <w:tcPr>
+            <w:tcW w:w="695" w:type="dxa"/>
+            <w:tcMar/>
+          </w:tcPr>
+          <w:p>
+            <w:pPr>
+              <w:pStyle w:val="Normal"/>
+              <w:rPr>
+                <w:sz w:val="22"/>
+                <w:szCs w:val="22"/>
+              </w:rPr>
+            </w:pPr>
+            <w:r>
+              <w:rPr>
+                <w:sz w:val="22"/>
+                <w:szCs w:val="22"/>
+              </w:rPr>
+              <w:t>4</w:t>
+            </w:r>
+          </w:p>
+        </w:tc>
+        <w:tc>
+          <w:tcPr>
+            <w:tcW w:w="900" w:type="dxa"/>
+            <w:tcMar/>
+          </w:tcPr>
+          <w:p>
+            <w:pPr>
+              <w:pStyle w:val="Normal"/>
+              <w:spacing w:line="259" w:lineRule="auto"/>
+              <w:jc w:val="left"/>
+              <w:rPr>
+                <w:sz w:val="22"/>
+                <w:szCs w:val="22"/>
+              </w:rPr>
+            </w:pPr>
+            <w:r>
+              <w:rPr>
+                <w:sz w:val="22"/>
+                <w:szCs w:val="22"/>
+              </w:rPr>
+              <w:t>Alunos</w:t>
+            </w:r>
+          </w:p>
+        </w:tc>
+        <w:tc>
+          <w:tcPr>
+            <w:tcW w:w="1634" w:type="dxa"/>
+            <w:tcMar/>
+          </w:tcPr>
+          <w:p>
+            <w:pPr>
+              <w:pStyle w:val="Normal"/>
+              <w:spacing w:line="259" w:lineRule="auto"/>
+              <w:jc w:val="left"/>
+              <w:rPr>
+                <w:sz w:val="22"/>
+                <w:szCs w:val="22"/>
+              </w:rPr>
+            </w:pPr>
+            <w:r>
+              <w:rPr>
+                <w:sz w:val="22"/>
+                <w:szCs w:val="22"/>
+              </w:rPr>
+              <w:t>Número</w:t>
+            </w:r>
+            <w:r>
+              <w:rPr>
+                <w:sz w:val="22"/>
+                <w:szCs w:val="22"/>
+              </w:rPr>
+              <w:t xml:space="preserve"> de alunos da turma especificada</w:t>
+            </w:r>
+          </w:p>
+        </w:tc>
+        <w:tc>
+          <w:tcPr>
+            <w:tcW w:w="974" w:type="dxa"/>
+            <w:tcMar/>
+          </w:tcPr>
+          <w:p>
+            <w:pPr>
+              <w:pStyle w:val="Normal"/>
+              <w:rPr>
+                <w:sz w:val="22"/>
+                <w:szCs w:val="22"/>
+              </w:rPr>
+            </w:pPr>
+            <w:r>
+              <w:rPr>
+                <w:sz w:val="22"/>
+                <w:szCs w:val="22"/>
+              </w:rPr>
+              <w:t>-</w:t>
+            </w:r>
+          </w:p>
+        </w:tc>
+        <w:tc>
+          <w:tcPr>
+            <w:tcW w:w="2121" w:type="dxa"/>
+            <w:tcMar/>
+          </w:tcPr>
+          <w:p>
+            <w:pPr>
+              <w:rPr>
+                <w:sz w:val="22"/>
+                <w:szCs w:val="22"/>
+              </w:rPr>
+            </w:pPr>
+            <w:r>
+              <w:rPr>
+                <w:sz w:val="22"/>
+                <w:szCs w:val="22"/>
+              </w:rPr>
+              <w:t>Formato de texto</w:t>
+            </w:r>
+            <w:r>
+              <w:rPr>
+                <w:sz w:val="22"/>
+                <w:szCs w:val="22"/>
+              </w:rPr>
+              <w:t xml:space="preserve"> </w:t>
+            </w:r>
+            <w:r>
+              <w:rPr>
+                <w:sz w:val="22"/>
+                <w:szCs w:val="22"/>
+              </w:rPr>
+              <w:t>numérico</w:t>
+            </w:r>
+          </w:p>
+        </w:tc>
+        <w:tc>
+          <w:tcPr>
+            <w:tcW w:w="956" w:type="dxa"/>
+            <w:tcMar/>
+          </w:tcPr>
+          <w:p>
+            <w:pPr>
+              <w:rPr>
+                <w:sz w:val="22"/>
+                <w:szCs w:val="22"/>
+              </w:rPr>
+            </w:pPr>
+            <w:r>
+              <w:rPr>
+                <w:sz w:val="22"/>
+                <w:szCs w:val="22"/>
+              </w:rPr>
+              <w:t>Caixa de texto</w:t>
+            </w:r>
+            <w:r>
+              <w:rPr>
+                <w:sz w:val="22"/>
+                <w:szCs w:val="22"/>
+              </w:rPr>
+              <w:t xml:space="preserve"> </w:t>
+            </w:r>
+            <w:r>
+              <w:rPr>
+                <w:sz w:val="22"/>
+                <w:szCs w:val="22"/>
+              </w:rPr>
+              <w:t>numérica</w:t>
+            </w:r>
+          </w:p>
+        </w:tc>
+        <w:tc>
+          <w:tcPr>
+            <w:tcW w:w="1217" w:type="dxa"/>
+            <w:tcMar/>
+          </w:tcPr>
+          <w:p>
+            <w:pPr>
+              <w:rPr>
+                <w:sz w:val="22"/>
+                <w:szCs w:val="22"/>
+              </w:rPr>
+            </w:pPr>
+            <w:r>
+              <w:rPr>
+                <w:sz w:val="22"/>
+                <w:szCs w:val="22"/>
+              </w:rPr>
+              <w:t>Não editável</w:t>
+            </w:r>
+          </w:p>
+          <w:p>
+            <w:pPr>
+              <w:pStyle w:val="Normal"/>
+              <w:rPr>
+                <w:sz w:val="22"/>
+                <w:szCs w:val="22"/>
+              </w:rPr>
+            </w:pPr>
+          </w:p>
+        </w:tc>
+      </w:tr>
+    </w:tbl>
+    <w:p/>
+    <w:p>
+      <w:pPr>
+        <w:pStyle w:val="Normal"/>
+        <w:rPr>
+          <w:highlight w:val="yellow"/>
+        </w:rPr>
+      </w:pPr>
+    </w:p>
+    <w:p>
+      <w:pPr>
+        <w:pStyle w:val="Heading2"/>
+      </w:pPr>
+      <w:r>
+        <w:rPr/>
+        <w:t>Comandos</w:t>
+      </w:r>
+    </w:p>
+    <w:tbl>
+      <w:tblPr>
+        <w:tblStyle w:val="TableGrid"/>
+        <w:tblW w:w="0" w:type="auto"/>
+        <w:tblLook w:val="04A0" w:firstRow="1" w:lastRow="0" w:firstColumn="1" w:lastColumn="0" w:noHBand="0" w:noVBand="1"/>
+      </w:tblPr>
+      <w:tblGrid>
+        <w:gridCol w:w="704"/>
+        <w:gridCol w:w="2410"/>
+        <w:gridCol w:w="3827"/>
+        <w:gridCol w:w="1556"/>
+      </w:tblGrid>
+      <w:tr>
+        <w:trPr>
+          <w:trHeight w:val="300"/>
+        </w:trPr>
+        <w:tc>
+          <w:tcPr>
+            <w:tcW w:w="704" w:type="dxa"/>
+            <w:tcMar/>
+          </w:tcPr>
+          <w:p w14:noSpellErr="1">
+            <w:pPr>
+              <w:rPr>
+                <w:b w:val="1"/>
+                <w:bCs w:val="1"/>
+                <w:sz w:val="22"/>
+                <w:szCs w:val="22"/>
+              </w:rPr>
+            </w:pPr>
+            <w:r>
+              <w:rPr>
+                <w:b w:val="1"/>
+                <w:bCs w:val="1"/>
+                <w:sz w:val="22"/>
+                <w:szCs w:val="22"/>
+              </w:rPr>
+              <w:t>Num</w:t>
+            </w:r>
+          </w:p>
+        </w:tc>
+        <w:tc>
+          <w:tcPr>
+            <w:tcW w:w="2410" w:type="dxa"/>
+            <w:tcMar/>
+          </w:tcPr>
+          <w:p w14:noSpellErr="1">
+            <w:pPr>
+              <w:rPr>
+                <w:b w:val="1"/>
+                <w:bCs w:val="1"/>
+                <w:sz w:val="22"/>
+                <w:szCs w:val="22"/>
+                <w:highlight w:val="yellow"/>
+              </w:rPr>
+            </w:pPr>
+            <w:r>
+              <w:rPr>
+                <w:b w:val="1"/>
+                <w:bCs w:val="1"/>
+                <w:sz w:val="22"/>
+                <w:szCs w:val="22"/>
+              </w:rPr>
+              <w:t>Nome</w:t>
+            </w:r>
+          </w:p>
+        </w:tc>
+        <w:tc>
+          <w:tcPr>
+            <w:tcW w:w="3827" w:type="dxa"/>
+            <w:tcMar/>
+          </w:tcPr>
+          <w:p w14:noSpellErr="1">
+            <w:pPr>
+              <w:rPr>
+                <w:b w:val="1"/>
+                <w:bCs w:val="1"/>
+                <w:sz w:val="22"/>
+                <w:szCs w:val="22"/>
+                <w:highlight w:val="yellow"/>
+              </w:rPr>
+            </w:pPr>
+            <w:r>
+              <w:rPr>
+                <w:b w:val="1"/>
+                <w:bCs w:val="1"/>
+                <w:sz w:val="22"/>
+                <w:szCs w:val="22"/>
+              </w:rPr>
+              <w:t>Ação</w:t>
+            </w:r>
+          </w:p>
+        </w:tc>
+        <w:tc>
+          <w:tcPr>
+            <w:tcW w:w="1556" w:type="dxa"/>
+            <w:tcMar/>
+          </w:tcPr>
+          <w:p w14:noSpellErr="1">
+            <w:pPr>
+              <w:rPr>
+                <w:b w:val="1"/>
+                <w:bCs w:val="1"/>
+                <w:sz w:val="22"/>
+                <w:szCs w:val="22"/>
+                <w:highlight w:val="yellow"/>
+              </w:rPr>
+            </w:pPr>
+            <w:r>
+              <w:rPr>
+                <w:b w:val="1"/>
+                <w:bCs w:val="1"/>
+                <w:sz w:val="22"/>
+                <w:szCs w:val="22"/>
+              </w:rPr>
+              <w:t>Restrições</w:t>
+            </w:r>
+          </w:p>
+        </w:tc>
+      </w:tr>
+      <w:tr>
+        <w:trPr>
+          <w:trHeight w:val="300"/>
+        </w:trPr>
+        <w:tc>
+          <w:tcPr>
+            <w:tcW w:w="704" w:type="dxa"/>
+            <w:tcMar/>
+          </w:tcPr>
+          <w:p w14:noSpellErr="1">
+            <w:pPr>
+              <w:rPr>
+                <w:sz w:val="22"/>
+                <w:szCs w:val="22"/>
+              </w:rPr>
+            </w:pPr>
+            <w:r>
+              <w:rPr>
+                <w:sz w:val="22"/>
+                <w:szCs w:val="22"/>
+              </w:rPr>
+              <w:t>1</w:t>
+            </w:r>
+          </w:p>
+        </w:tc>
+        <w:tc>
+          <w:tcPr>
+            <w:tcW w:w="2410" w:type="dxa"/>
+            <w:tcMar/>
+          </w:tcPr>
+          <w:p>
+            <w:pPr>
+              <w:rPr>
+                <w:sz w:val="22"/>
+                <w:szCs w:val="22"/>
+                <w:highlight w:val="yellow"/>
+              </w:rPr>
+            </w:pPr>
+            <w:r>
+              <w:rPr>
+                <w:sz w:val="22"/>
+                <w:szCs w:val="22"/>
+              </w:rPr>
+              <w:t>“</w:t>
+            </w:r>
+            <w:r>
+              <w:rPr>
+                <w:sz w:val="22"/>
+                <w:szCs w:val="22"/>
+              </w:rPr>
+              <w:t xml:space="preserve">Ordem </w:t>
+            </w:r>
+            <w:r>
+              <w:rPr>
+                <w:sz w:val="22"/>
+                <w:szCs w:val="22"/>
+              </w:rPr>
+              <w:t>alfabética</w:t>
+            </w:r>
+            <w:r>
+              <w:rPr>
+                <w:sz w:val="22"/>
+                <w:szCs w:val="22"/>
+              </w:rPr>
+              <w:t>”</w:t>
+            </w:r>
+          </w:p>
+        </w:tc>
+        <w:tc>
+          <w:tcPr>
+            <w:tcW w:w="3827" w:type="dxa"/>
+            <w:tcMar/>
+          </w:tcPr>
+          <w:p>
+            <w:pPr>
+              <w:pStyle w:val="Normal"/>
+              <w:bidi w:val="0"/>
+              <w:spacing w:before="80" w:beforeAutospacing="off" w:after="80" w:afterAutospacing="off" w:line="259" w:lineRule="auto"/>
+              <w:ind w:left="0" w:right="0"/>
+              <w:jc w:val="left"/>
+              <w:rPr>
+                <w:sz w:val="22"/>
+                <w:szCs w:val="22"/>
+              </w:rPr>
+            </w:pPr>
+            <w:r>
+              <w:rPr>
+                <w:sz w:val="22"/>
+                <w:szCs w:val="22"/>
+              </w:rPr>
+              <w:t xml:space="preserve">Ordena as turmas por ondem </w:t>
+            </w:r>
+            <w:r>
+              <w:rPr>
+                <w:sz w:val="22"/>
+                <w:szCs w:val="22"/>
+              </w:rPr>
+              <w:t>alfabética</w:t>
+            </w:r>
+          </w:p>
+        </w:tc>
+        <w:tc>
+          <w:tcPr>
+            <w:tcW w:w="1556" w:type="dxa"/>
+            <w:tcMar/>
+          </w:tcPr>
+          <w:p w14:noSpellErr="1">
+            <w:pPr>
+              <w:rPr>
+                <w:sz w:val="22"/>
+                <w:szCs w:val="22"/>
+                <w:highlight w:val="yellow"/>
+              </w:rPr>
+            </w:pPr>
+            <w:r>
+              <w:rPr>
+                <w:sz w:val="22"/>
+                <w:szCs w:val="22"/>
+              </w:rPr>
+              <w:t>-</w:t>
+            </w:r>
+          </w:p>
+        </w:tc>
+      </w:tr>
+      <w:tr>
+        <w:trPr>
+          <w:trHeight w:val="300"/>
+        </w:trPr>
+        <w:tc>
+          <w:tcPr>
+            <w:tcW w:w="704" w:type="dxa"/>
+            <w:tcMar/>
+          </w:tcPr>
+          <w:p w14:noSpellErr="1">
+            <w:pPr>
+              <w:rPr>
+                <w:sz w:val="22"/>
+                <w:szCs w:val="22"/>
+              </w:rPr>
+            </w:pPr>
+            <w:r>
+              <w:rPr>
+                <w:sz w:val="22"/>
+                <w:szCs w:val="22"/>
+              </w:rPr>
+              <w:t>2</w:t>
+            </w:r>
+          </w:p>
+        </w:tc>
+        <w:tc>
+          <w:tcPr>
+            <w:tcW w:w="2410" w:type="dxa"/>
+            <w:tcMar/>
+          </w:tcPr>
+          <w:p>
+            <w:pPr>
+              <w:rPr>
+                <w:sz w:val="22"/>
+                <w:szCs w:val="22"/>
+              </w:rPr>
+            </w:pPr>
+            <w:r>
+              <w:rPr>
+                <w:sz w:val="22"/>
+                <w:szCs w:val="22"/>
+              </w:rPr>
+              <w:t>“</w:t>
+            </w:r>
+            <w:r>
+              <w:rPr>
+                <w:sz w:val="22"/>
+                <w:szCs w:val="22"/>
+              </w:rPr>
+              <w:t>Todos</w:t>
+            </w:r>
+            <w:r>
+              <w:rPr>
+                <w:sz w:val="22"/>
+                <w:szCs w:val="22"/>
+              </w:rPr>
+              <w:t>”</w:t>
+            </w:r>
+          </w:p>
+        </w:tc>
+        <w:tc>
+          <w:tcPr>
+            <w:tcW w:w="3827" w:type="dxa"/>
+            <w:tcMar/>
+          </w:tcPr>
+          <w:p>
+            <w:pPr>
+              <w:rPr>
+                <w:sz w:val="22"/>
+                <w:szCs w:val="22"/>
+                <w:highlight w:val="yellow"/>
+              </w:rPr>
+            </w:pPr>
+            <w:r>
+              <w:rPr>
+                <w:sz w:val="22"/>
+                <w:szCs w:val="22"/>
+              </w:rPr>
+              <w:t>Ex</w:t>
+            </w:r>
+            <w:r>
+              <w:rPr>
+                <w:sz w:val="22"/>
+                <w:szCs w:val="22"/>
+              </w:rPr>
+              <w:t>ibe todas as turmas cadastradas</w:t>
+            </w:r>
+          </w:p>
+        </w:tc>
+        <w:tc>
+          <w:tcPr>
+            <w:tcW w:w="1556" w:type="dxa"/>
+            <w:tcMar/>
+          </w:tcPr>
+          <w:p w14:noSpellErr="1">
+            <w:pPr>
+              <w:rPr>
+                <w:sz w:val="22"/>
+                <w:szCs w:val="22"/>
+                <w:highlight w:val="yellow"/>
+              </w:rPr>
+            </w:pPr>
+            <w:r>
+              <w:rPr>
+                <w:sz w:val="22"/>
+                <w:szCs w:val="22"/>
+              </w:rPr>
+              <w:t>-</w:t>
+            </w:r>
+          </w:p>
+        </w:tc>
+      </w:tr>
+      <w:tr>
+        <w:trPr>
+          <w:trHeight w:val="300"/>
+        </w:trPr>
+        <w:tc>
+          <w:tcPr>
+            <w:tcW w:w="704" w:type="dxa"/>
+            <w:tcMar/>
+          </w:tcPr>
+          <w:p w14:noSpellErr="1">
+            <w:pPr>
+              <w:rPr>
+                <w:sz w:val="22"/>
+                <w:szCs w:val="22"/>
+              </w:rPr>
+            </w:pPr>
+            <w:r>
+              <w:rPr>
+                <w:sz w:val="22"/>
+                <w:szCs w:val="22"/>
+              </w:rPr>
+              <w:t>3</w:t>
+            </w:r>
+          </w:p>
+        </w:tc>
+        <w:tc>
+          <w:tcPr>
+            <w:tcW w:w="2410" w:type="dxa"/>
+            <w:tcMar/>
+          </w:tcPr>
+          <w:p>
+            <w:pPr>
+              <w:rPr>
+                <w:sz w:val="22"/>
+                <w:szCs w:val="22"/>
+              </w:rPr>
+            </w:pPr>
+            <w:r>
+              <w:rPr>
+                <w:sz w:val="22"/>
+                <w:szCs w:val="22"/>
+              </w:rPr>
+              <w:t>“</w:t>
+            </w:r>
+            <w:r>
+              <w:rPr>
+                <w:sz w:val="22"/>
+                <w:szCs w:val="22"/>
+              </w:rPr>
+              <w:t>Pesquisar</w:t>
+            </w:r>
+            <w:r>
+              <w:rPr>
+                <w:sz w:val="22"/>
+                <w:szCs w:val="22"/>
+              </w:rPr>
+              <w:t>”</w:t>
+            </w:r>
+          </w:p>
+        </w:tc>
+        <w:tc>
+          <w:tcPr>
+            <w:tcW w:w="3827" w:type="dxa"/>
+            <w:tcMar/>
+          </w:tcPr>
+          <w:p w14:noSpellErr="1">
+            <w:pPr>
+              <w:rPr>
+                <w:sz w:val="22"/>
+                <w:szCs w:val="22"/>
+              </w:rPr>
+            </w:pPr>
+            <w:r>
+              <w:rPr>
+                <w:sz w:val="22"/>
+                <w:szCs w:val="22"/>
+              </w:rPr>
+              <w:t>Imprime informações do aluno</w:t>
+            </w:r>
+          </w:p>
+        </w:tc>
+        <w:tc>
+          <w:tcPr>
+            <w:tcW w:w="1556" w:type="dxa"/>
+            <w:tcMar/>
+          </w:tcPr>
+          <w:p w14:noSpellErr="1">
+            <w:pPr>
+              <w:rPr>
+                <w:sz w:val="22"/>
+                <w:szCs w:val="22"/>
+              </w:rPr>
+            </w:pPr>
+            <w:r>
+              <w:rPr>
+                <w:sz w:val="22"/>
+                <w:szCs w:val="22"/>
+              </w:rPr>
+              <w:t>-</w:t>
+            </w:r>
+          </w:p>
+        </w:tc>
+      </w:tr>
+    </w:tbl>
+    <w:p>
+      <w:pPr>
+        <w:pStyle w:val="Normal"/>
+        <w:rPr>
+          <w:highlight w:val="yellow"/>
+        </w:rPr>
+      </w:pPr>
+    </w:p>
+    <w:p>
+      <w:pPr>
+        <w:pStyle w:val="Normal"/>
+        <w:rPr>
+          <w:highlight w:val="yellow"/>
+        </w:rPr>
+      </w:pPr>
+    </w:p>
+    <w:p>
+      <w:pPr>
+        <w:pStyle w:val="Normal"/>
+        <w:rPr>
+          <w:highlight w:val="yellow"/>
+        </w:rPr>
+      </w:pPr>
+    </w:p>
+    <w:p>
+      <w:pPr>
+        <w:pStyle w:val="Normal"/>
+        <w:rPr>
+          <w:highlight w:val="yellow"/>
+        </w:rPr>
+      </w:pPr>
+    </w:p>
+    <w:p>
+      <w:pPr>
+        <w:pStyle w:val="Normal"/>
+        <w:rPr>
+          <w:highlight w:val="yellow"/>
+        </w:rPr>
+      </w:pPr>
+    </w:p>
+    <w:p>
+      <w:pPr>
+        <w:pStyle w:val="Normal"/>
+        <w:rPr>
+          <w:highlight w:val="yellow"/>
+        </w:rPr>
+      </w:pPr>
+    </w:p>
+    <w:p>
+      <w:pPr>
+        <w:pStyle w:val="Normal"/>
         <w:rPr>
           <w:highlight w:val="yellow"/>
         </w:rPr>
@@ -11278,7 +12887,7 @@
       <w:footerReference w:type="even" r:id="rId13"/>
       <w:footerReference w:type="default" r:id="rId14"/>
       <w:headerReference w:type="first" r:id="rId15"/>
-      <w:pgSz w:w="11909" w:h="16834" w:code="9"/>
+      <w:pgSz w:w="11909" w:h="16834" w:orient="portrait" w:code="9"/>
       <w:pgMar w:top="1417" w:right="1701" w:bottom="1417" w:left="1701" w:header="709" w:footer="709" w:gutter="0"/>
       <w:cols w:space="720"/>
       <w:titlePg/>
@@ -12028,7 +13637,7 @@
         <w:ind w:left="360" w:hanging="360"/>
       </w:pPr>
       <w:rPr>
-        <w:rFonts w:ascii="Symbol" w:hAnsi="Symbol" w:hint="default"/>
+        <w:rFonts w:hint="default" w:ascii="Symbol" w:hAnsi="Symbol"/>
       </w:rPr>
     </w:lvl>
   </w:abstractNum>
@@ -12036,7 +13645,7 @@
     <w:nsid w:val="62215AD5"/>
     <w:multiLevelType w:val="hybridMultilevel"/>
     <w:tmpl w:val="02282A76"/>
-    <w:lvl w:ilvl="0" w:tplc="6DC0DF86">
+    <w:lvl w:ilvl="0">
       <w:start w:val="1"/>
       <w:numFmt w:val="upperRoman"/>
       <w:pStyle w:val="Heading1"/>
@@ -12045,9 +13654,7 @@
       <w:pPr>
         <w:ind w:left="724" w:hanging="720"/>
       </w:pPr>
-      <w:rPr>
-        <w:rFonts w:hint="default"/>
-      </w:rPr>
+      <w:rPr/>
     </w:lvl>
     <w:lvl w:ilvl="1" w:tplc="04160019">
       <w:start w:val="1"/>
@@ -12478,7 +14085,7 @@
   <w:docDefaults>
     <w:rPrDefault>
       <w:rPr>
-        <w:rFonts w:ascii="Times New Roman" w:eastAsia="Times New Roman" w:hAnsi="Times New Roman" w:cs="Times New Roman"/>
+        <w:rFonts w:ascii="Times New Roman" w:hAnsi="Times New Roman" w:eastAsia="Times New Roman" w:cs="Times New Roman"/>
         <w:lang w:val="pt-BR" w:eastAsia="pt-BR" w:bidi="ar-SA"/>
       </w:rPr>
     </w:rPrDefault>
@@ -12504,15 +14111,15 @@
     <w:lsdException w:name="index 7" w:semiHidden="1" w:unhideWhenUsed="1"/>
     <w:lsdException w:name="index 8" w:semiHidden="1" w:unhideWhenUsed="1"/>
     <w:lsdException w:name="index 9" w:semiHidden="1" w:unhideWhenUsed="1"/>
-    <w:lsdException w:name="toc 1" w:semiHidden="1" w:uiPriority="39" w:unhideWhenUsed="1"/>
-    <w:lsdException w:name="toc 2" w:semiHidden="1" w:uiPriority="39" w:unhideWhenUsed="1"/>
-    <w:lsdException w:name="toc 3" w:semiHidden="1" w:uiPriority="39" w:unhideWhenUsed="1"/>
-    <w:lsdException w:name="toc 4" w:semiHidden="1" w:uiPriority="39" w:unhideWhenUsed="1"/>
-    <w:lsdException w:name="toc 5" w:semiHidden="1" w:uiPriority="39" w:unhideWhenUsed="1"/>
-    <w:lsdException w:name="toc 6" w:semiHidden="1" w:uiPriority="39" w:unhideWhenUsed="1"/>
-    <w:lsdException w:name="toc 7" w:semiHidden="1" w:uiPriority="39" w:unhideWhenUsed="1"/>
-    <w:lsdException w:name="toc 8" w:semiHidden="1" w:uiPriority="39" w:unhideWhenUsed="1"/>
-    <w:lsdException w:name="toc 9" w:semiHidden="1" w:uiPriority="39" w:unhideWhenUsed="1"/>
+    <w:lsdException w:name="toc 1" w:uiPriority="39" w:semiHidden="1" w:unhideWhenUsed="1"/>
+    <w:lsdException w:name="toc 2" w:uiPriority="39" w:semiHidden="1" w:unhideWhenUsed="1"/>
+    <w:lsdException w:name="toc 3" w:uiPriority="39" w:semiHidden="1" w:unhideWhenUsed="1"/>
+    <w:lsdException w:name="toc 4" w:uiPriority="39" w:semiHidden="1" w:unhideWhenUsed="1"/>
+    <w:lsdException w:name="toc 5" w:uiPriority="39" w:semiHidden="1" w:unhideWhenUsed="1"/>
+    <w:lsdException w:name="toc 6" w:uiPriority="39" w:semiHidden="1" w:unhideWhenUsed="1"/>
+    <w:lsdException w:name="toc 7" w:uiPriority="39" w:semiHidden="1" w:unhideWhenUsed="1"/>
+    <w:lsdException w:name="toc 8" w:uiPriority="39" w:semiHidden="1" w:unhideWhenUsed="1"/>
+    <w:lsdException w:name="toc 9" w:uiPriority="39" w:semiHidden="1" w:unhideWhenUsed="1"/>
     <w:lsdException w:name="Normal Indent" w:semiHidden="1" w:unhideWhenUsed="1"/>
     <w:lsdException w:name="footnote text" w:semiHidden="1" w:unhideWhenUsed="1"/>
     <w:lsdException w:name="annotation text" w:semiHidden="1" w:unhideWhenUsed="1"/>
@@ -12550,8 +14157,8 @@
     <w:lsdException w:name="Title" w:uiPriority="10" w:qFormat="1"/>
     <w:lsdException w:name="Closing" w:semiHidden="1" w:unhideWhenUsed="1"/>
     <w:lsdException w:name="Signature" w:semiHidden="1" w:unhideWhenUsed="1"/>
-    <w:lsdException w:name="Default Paragraph Font" w:semiHidden="1" w:uiPriority="1" w:unhideWhenUsed="1"/>
-    <w:lsdException w:name="Body Text" w:semiHidden="1" w:uiPriority="0" w:unhideWhenUsed="1"/>
+    <w:lsdException w:name="Default Paragraph Font" w:uiPriority="1" w:semiHidden="1" w:unhideWhenUsed="1"/>
+    <w:lsdException w:name="Body Text" w:uiPriority="0" w:semiHidden="1" w:unhideWhenUsed="1"/>
     <w:lsdException w:name="Body Text Indent" w:semiHidden="1" w:unhideWhenUsed="1"/>
     <w:lsdException w:name="List Continue" w:semiHidden="1" w:unhideWhenUsed="1"/>
     <w:lsdException w:name="List Continue 2" w:semiHidden="1" w:unhideWhenUsed="1"/>
@@ -12750,8 +14357,8 @@
     <w:lsdException w:name="Subtle Reference" w:uiPriority="31" w:qFormat="1"/>
     <w:lsdException w:name="Intense Reference" w:uiPriority="32" w:qFormat="1"/>
     <w:lsdException w:name="Book Title" w:uiPriority="33" w:qFormat="1"/>
-    <w:lsdException w:name="Bibliography" w:semiHidden="1" w:uiPriority="37" w:unhideWhenUsed="1"/>
-    <w:lsdException w:name="TOC Heading" w:semiHidden="1" w:uiPriority="39" w:unhideWhenUsed="1" w:qFormat="1"/>
+    <w:lsdException w:name="Bibliography" w:uiPriority="37" w:semiHidden="1" w:unhideWhenUsed="1"/>
+    <w:lsdException w:name="TOC Heading" w:uiPriority="39" w:semiHidden="1" w:unhideWhenUsed="1" w:qFormat="1"/>
     <w:lsdException w:name="Plain Table 1" w:uiPriority="72"/>
     <w:lsdException w:name="Plain Table 2" w:uiPriority="73"/>
     <w:lsdException w:name="Plain Table 3" w:uiPriority="19" w:qFormat="1"/>
@@ -12862,7 +14469,7 @@
     <w:lsdException w:name="Unresolved Mention" w:semiHidden="1" w:unhideWhenUsed="1"/>
     <w:lsdException w:name="Smart Link" w:semiHidden="1" w:unhideWhenUsed="1"/>
   </w:latentStyles>
-  <w:style w:type="paragraph" w:default="1" w:styleId="Normal">
+  <w:style w:type="paragraph" w:styleId="Normal" w:default="1">
     <w:name w:val="Normal"/>
     <w:qFormat/>
     <w:rsid w:val="003960EB"/>
@@ -13064,13 +14671,13 @@
       <w:kern w:val="28"/>
     </w:rPr>
   </w:style>
-  <w:style w:type="character" w:default="1" w:styleId="DefaultParagraphFont">
+  <w:style w:type="character" w:styleId="DefaultParagraphFont" w:default="1">
     <w:name w:val="Default Paragraph Font"/>
     <w:uiPriority w:val="1"/>
     <w:semiHidden/>
     <w:unhideWhenUsed/>
   </w:style>
-  <w:style w:type="table" w:default="1" w:styleId="TableNormal">
+  <w:style w:type="table" w:styleId="TableNormal" w:default="1">
     <w:name w:val="Normal Table"/>
     <w:uiPriority w:val="99"/>
     <w:semiHidden/>
@@ -13085,7 +14692,7 @@
       </w:tblCellMar>
     </w:tblPr>
   </w:style>
-  <w:style w:type="numbering" w:default="1" w:styleId="NoList">
+  <w:style w:type="numbering" w:styleId="NoList" w:default="1">
     <w:name w:val="No List"/>
     <w:uiPriority w:val="99"/>
     <w:semiHidden/>
@@ -13111,7 +14718,7 @@
       <w:b/>
     </w:rPr>
   </w:style>
-  <w:style w:type="paragraph" w:customStyle="1" w:styleId="cabealho-capa">
+  <w:style w:type="paragraph" w:styleId="cabealho-capa" w:customStyle="1">
     <w:name w:val="cabeçalho-capa"/>
     <w:basedOn w:val="Heading2"/>
     <w:pPr>
@@ -13122,7 +14729,7 @@
       <w:i/>
     </w:rPr>
   </w:style>
-  <w:style w:type="paragraph" w:customStyle="1" w:styleId="capa-ttulo">
+  <w:style w:type="paragraph" w:styleId="capa-ttulo" w:customStyle="1">
     <w:name w:val="capa-título"/>
     <w:basedOn w:val="Heading1"/>
     <w:pPr>
@@ -13132,7 +14739,7 @@
       <w:outlineLvl w:val="9"/>
     </w:pPr>
   </w:style>
-  <w:style w:type="paragraph" w:customStyle="1" w:styleId="capa-autor">
+  <w:style w:type="paragraph" w:styleId="capa-autor" w:customStyle="1">
     <w:name w:val="capa-autor"/>
     <w:basedOn w:val="Heading2"/>
     <w:pPr>
@@ -13143,7 +14750,7 @@
       <w:i/>
     </w:rPr>
   </w:style>
-  <w:style w:type="paragraph" w:customStyle="1" w:styleId="capa-local">
+  <w:style w:type="paragraph" w:styleId="capa-local" w:customStyle="1">
     <w:name w:val="capa-local"/>
     <w:basedOn w:val="Heading2"/>
     <w:pPr>
@@ -13154,7 +14761,7 @@
       <w:i/>
     </w:rPr>
   </w:style>
-  <w:style w:type="paragraph" w:customStyle="1" w:styleId="capa-data">
+  <w:style w:type="paragraph" w:styleId="capa-data" w:customStyle="1">
     <w:name w:val="capa-data"/>
     <w:basedOn w:val="Heading1"/>
     <w:pPr>
@@ -13223,7 +14830,7 @@
       <w:ind w:left="720"/>
     </w:pPr>
   </w:style>
-  <w:style w:type="paragraph" w:customStyle="1" w:styleId="Figura">
+  <w:style w:type="paragraph" w:styleId="Figura" w:customStyle="1">
     <w:name w:val="Figura"/>
     <w:basedOn w:val="BodyText"/>
     <w:next w:val="Caption"/>
@@ -13253,7 +14860,7 @@
       <w:sz w:val="18"/>
     </w:rPr>
   </w:style>
-  <w:style w:type="paragraph" w:customStyle="1" w:styleId="FootnoteBase">
+  <w:style w:type="paragraph" w:styleId="FootnoteBase" w:customStyle="1">
     <w:name w:val="Footnote Base"/>
     <w:basedOn w:val="Normal"/>
     <w:pPr>
@@ -13382,7 +14989,7 @@
       </w:tabs>
     </w:pPr>
   </w:style>
-  <w:style w:type="paragraph" w:customStyle="1" w:styleId="Titulo">
+  <w:style w:type="paragraph" w:styleId="Titulo" w:customStyle="1">
     <w:name w:val="Titulo"/>
     <w:basedOn w:val="Normal"/>
     <w:next w:val="BodyText"/>
@@ -13395,13 +15002,13 @@
       <w:sz w:val="36"/>
     </w:rPr>
   </w:style>
-  <w:style w:type="paragraph" w:customStyle="1" w:styleId="GradeColorida-nfase11">
+  <w:style w:type="paragraph" w:styleId="GradeColorida-nfase11" w:customStyle="1">
     <w:name w:val="Grade Colorida - Ênfase 11"/>
     <w:basedOn w:val="Heading1"/>
     <w:qFormat/>
     <w:rsid w:val="00216504"/>
   </w:style>
-  <w:style w:type="character" w:customStyle="1" w:styleId="Negrito">
+  <w:style w:type="character" w:styleId="Negrito" w:customStyle="1">
     <w:name w:val="Negrito"/>
     <w:rPr>
       <w:rFonts w:ascii="Arial" w:hAnsi="Arial"/>
@@ -13409,21 +15016,21 @@
       <w:sz w:val="24"/>
     </w:rPr>
   </w:style>
-  <w:style w:type="paragraph" w:customStyle="1" w:styleId="Item">
+  <w:style w:type="paragraph" w:styleId="Item" w:customStyle="1">
     <w:name w:val="Item"/>
     <w:basedOn w:val="BodyText"/>
     <w:pPr>
       <w:ind w:left="715" w:hanging="284"/>
     </w:pPr>
   </w:style>
-  <w:style w:type="paragraph" w:customStyle="1" w:styleId="parag-item">
+  <w:style w:type="paragraph" w:styleId="parag-item" w:customStyle="1">
     <w:name w:val="parag-item"/>
     <w:basedOn w:val="Item"/>
     <w:pPr>
       <w:ind w:left="680" w:firstLine="0"/>
     </w:pPr>
   </w:style>
-  <w:style w:type="paragraph" w:customStyle="1" w:styleId="Descrio">
+  <w:style w:type="paragraph" w:styleId="Descrio" w:customStyle="1">
     <w:name w:val="Descrição"/>
     <w:basedOn w:val="Normal"/>
     <w:next w:val="BodyText"/>
@@ -13480,7 +15087,7 @@
       <w:sz w:val="28"/>
     </w:rPr>
   </w:style>
-  <w:style w:type="paragraph" w:customStyle="1" w:styleId="Autor">
+  <w:style w:type="paragraph" w:styleId="Autor" w:customStyle="1">
     <w:name w:val="Autor"/>
     <w:basedOn w:val="Normal"/>
     <w:pPr>
@@ -13499,7 +15106,7 @@
     <w:basedOn w:val="Normal"/>
     <w:next w:val="Normal"/>
   </w:style>
-  <w:style w:type="paragraph" w:customStyle="1" w:styleId="Cdigo">
+  <w:style w:type="paragraph" w:styleId="Cdigo" w:customStyle="1">
     <w:name w:val="Código"/>
     <w:basedOn w:val="BodyText"/>
     <w:rPr>
@@ -13507,13 +15114,13 @@
       <w:noProof/>
     </w:rPr>
   </w:style>
-  <w:style w:type="paragraph" w:customStyle="1" w:styleId="Livre">
+  <w:style w:type="paragraph" w:styleId="Livre" w:customStyle="1">
     <w:name w:val="Livre"/>
     <w:rPr>
       <w:noProof/>
     </w:rPr>
   </w:style>
-  <w:style w:type="paragraph" w:customStyle="1" w:styleId="sumrio">
+  <w:style w:type="paragraph" w:styleId="sumrio" w:customStyle="1">
     <w:name w:val="sumário"/>
     <w:basedOn w:val="Heading1"/>
     <w:pPr>
@@ -13530,7 +15137,7 @@
       <w:sz w:val="28"/>
     </w:rPr>
   </w:style>
-  <w:style w:type="paragraph" w:customStyle="1" w:styleId="TOCBase">
+  <w:style w:type="paragraph" w:styleId="TOCBase" w:customStyle="1">
     <w:name w:val="TOC Base"/>
     <w:basedOn w:val="Normal"/>
     <w:pPr>
@@ -13539,7 +15146,7 @@
       </w:tabs>
     </w:pPr>
   </w:style>
-  <w:style w:type="paragraph" w:customStyle="1" w:styleId="Ttulodecaptulo">
+  <w:style w:type="paragraph" w:styleId="Ttulodecaptulo" w:customStyle="1">
     <w:name w:val="Título de capítulo"/>
     <w:basedOn w:val="Normal"/>
     <w:next w:val="Normal"/>
@@ -13556,7 +15163,7 @@
       <w:sz w:val="44"/>
     </w:rPr>
   </w:style>
-  <w:style w:type="paragraph" w:customStyle="1" w:styleId="Interface1">
+  <w:style w:type="paragraph" w:styleId="Interface1" w:customStyle="1">
     <w:name w:val="Interface 1"/>
     <w:basedOn w:val="BodyText"/>
     <w:pPr>
@@ -13569,7 +15176,7 @@
       <w:sz w:val="20"/>
     </w:rPr>
   </w:style>
-  <w:style w:type="paragraph" w:customStyle="1" w:styleId="Interface2">
+  <w:style w:type="paragraph" w:styleId="Interface2" w:customStyle="1">
     <w:name w:val="Interface 2"/>
     <w:basedOn w:val="Interface1"/>
     <w:rPr>
@@ -13690,7 +15297,7 @@
       <w:ind w:left="1080"/>
     </w:pPr>
   </w:style>
-  <w:style w:type="paragraph" w:customStyle="1" w:styleId="Tabela">
+  <w:style w:type="paragraph" w:styleId="Tabela" w:customStyle="1">
     <w:name w:val="Tabela"/>
     <w:basedOn w:val="BodyText"/>
     <w:pPr>
@@ -13698,7 +15305,7 @@
       <w:spacing w:before="40" w:after="40"/>
     </w:pPr>
   </w:style>
-  <w:style w:type="paragraph" w:customStyle="1" w:styleId="Caso">
+  <w:style w:type="paragraph" w:styleId="Caso" w:customStyle="1">
     <w:name w:val="Caso"/>
     <w:basedOn w:val="Normal"/>
     <w:pPr>
@@ -13709,7 +15316,7 @@
       <w:rFonts w:ascii="Book Antiqua" w:hAnsi="Book Antiqua"/>
     </w:rPr>
   </w:style>
-  <w:style w:type="paragraph" w:customStyle="1" w:styleId="Cdigo-exemplo">
+  <w:style w:type="paragraph" w:styleId="Cdigo-exemplo" w:customStyle="1">
     <w:name w:val="Código-exemplo"/>
     <w:basedOn w:val="Cdigo"/>
     <w:pPr>
@@ -13720,7 +15327,7 @@
       <w:sz w:val="18"/>
     </w:rPr>
   </w:style>
-  <w:style w:type="paragraph" w:customStyle="1" w:styleId="Ttulodecapa">
+  <w:style w:type="paragraph" w:styleId="Ttulodecapa" w:customStyle="1">
     <w:name w:val="Título de capa"/>
     <w:basedOn w:val="Title"/>
     <w:rPr>
@@ -13757,14 +15364,14 @@
       <w:ind w:left="2232" w:hanging="792"/>
     </w:pPr>
   </w:style>
-  <w:style w:type="paragraph" w:customStyle="1" w:styleId="Pginaembranco">
+  <w:style w:type="paragraph" w:styleId="Pginaembranco" w:customStyle="1">
     <w:name w:val="Página em branco"/>
     <w:basedOn w:val="Title"/>
     <w:rPr>
       <w:color w:val="C0C0C0"/>
     </w:rPr>
   </w:style>
-  <w:style w:type="paragraph" w:customStyle="1" w:styleId="Tabelareduzida">
+  <w:style w:type="paragraph" w:styleId="Tabelareduzida" w:customStyle="1">
     <w:name w:val="Tabela reduzida"/>
     <w:basedOn w:val="Tabela"/>
     <w:rPr>
@@ -13811,7 +15418,7 @@
       <w:bCs w:val="0"/>
     </w:rPr>
   </w:style>
-  <w:style w:type="character" w:customStyle="1" w:styleId="CommentTextChar">
+  <w:style w:type="character" w:styleId="CommentTextChar" w:customStyle="1">
     <w:name w:val="Comment Text Char"/>
     <w:link w:val="CommentText"/>
     <w:semiHidden/>
@@ -13820,7 +15427,7 @@
       <w:lang w:val="pt-BR" w:eastAsia="pt-BR"/>
     </w:rPr>
   </w:style>
-  <w:style w:type="character" w:customStyle="1" w:styleId="CommentSubjectChar">
+  <w:style w:type="character" w:styleId="CommentSubjectChar" w:customStyle="1">
     <w:name w:val="Comment Subject Char"/>
     <w:basedOn w:val="CommentTextChar"/>
     <w:link w:val="CommentSubject"/>
@@ -13843,7 +15450,7 @@
       <w:szCs w:val="16"/>
     </w:rPr>
   </w:style>
-  <w:style w:type="character" w:customStyle="1" w:styleId="BalloonTextChar">
+  <w:style w:type="character" w:styleId="BalloonTextChar" w:customStyle="1">
     <w:name w:val="Balloon Text Char"/>
     <w:link w:val="BalloonText"/>
     <w:uiPriority w:val="99"/>
@@ -13863,16 +15470,16 @@
     <w:rsid w:val="00D82966"/>
     <w:tblPr>
       <w:tblBorders>
-        <w:top w:val="single" w:sz="4" w:space="0" w:color="000000"/>
-        <w:left w:val="single" w:sz="4" w:space="0" w:color="000000"/>
-        <w:bottom w:val="single" w:sz="4" w:space="0" w:color="000000"/>
-        <w:right w:val="single" w:sz="4" w:space="0" w:color="000000"/>
-        <w:insideH w:val="single" w:sz="4" w:space="0" w:color="000000"/>
-        <w:insideV w:val="single" w:sz="4" w:space="0" w:color="000000"/>
+        <w:top w:val="single" w:color="000000" w:sz="4" w:space="0"/>
+        <w:left w:val="single" w:color="000000" w:sz="4" w:space="0"/>
+        <w:bottom w:val="single" w:color="000000" w:sz="4" w:space="0"/>
+        <w:right w:val="single" w:color="000000" w:sz="4" w:space="0"/>
+        <w:insideH w:val="single" w:color="000000" w:sz="4" w:space="0"/>
+        <w:insideV w:val="single" w:color="000000" w:sz="4" w:space="0"/>
       </w:tblBorders>
     </w:tblPr>
   </w:style>
-  <w:style w:type="paragraph" w:customStyle="1" w:styleId="ListaColorida-nfase11">
+  <w:style w:type="paragraph" w:styleId="ListaColorida-nfase11" w:customStyle="1">
     <w:name w:val="Lista Colorida - Ênfase 11"/>
     <w:basedOn w:val="Normal"/>
     <w:uiPriority w:val="34"/>
@@ -13882,7 +15489,7 @@
       <w:ind w:left="708"/>
     </w:pPr>
   </w:style>
-  <w:style w:type="character" w:customStyle="1" w:styleId="Heading5Char">
+  <w:style w:type="character" w:styleId="Heading5Char" w:customStyle="1">
     <w:name w:val="Heading 5 Char"/>
     <w:link w:val="Heading5"/>
     <w:rsid w:val="00C05D66"/>
@@ -13892,7 +15499,7 @@
       <w:kern w:val="28"/>
     </w:rPr>
   </w:style>
-  <w:style w:type="character" w:customStyle="1" w:styleId="BodyTextChar">
+  <w:style w:type="character" w:styleId="BodyTextChar" w:customStyle="1">
     <w:name w:val="Body Text Char"/>
     <w:link w:val="BodyText"/>
     <w:rsid w:val="00951735"/>
@@ -13901,7 +15508,7 @@
       <w:szCs w:val="24"/>
     </w:rPr>
   </w:style>
-  <w:style w:type="character" w:customStyle="1" w:styleId="Heading6Char">
+  <w:style w:type="character" w:styleId="Heading6Char" w:customStyle="1">
     <w:name w:val="Heading 6 Char"/>
     <w:link w:val="Heading6"/>
     <w:rsid w:val="008063A7"/>
@@ -13912,7 +15519,7 @@
       <w:kern w:val="28"/>
     </w:rPr>
   </w:style>
-  <w:style w:type="character" w:customStyle="1" w:styleId="Heading2Char">
+  <w:style w:type="character" w:styleId="Heading2Char" w:customStyle="1">
     <w:name w:val="Heading 2 Char"/>
     <w:basedOn w:val="DefaultParagraphFont"/>
     <w:link w:val="Heading2"/>
@@ -13929,7 +15536,7 @@
       <w:shd w:val="clear" w:color="auto" w:fill="F2F2F2" w:themeFill="background1" w:themeFillShade="F2"/>
     </w:rPr>
   </w:style>
-  <w:style w:type="character" w:customStyle="1" w:styleId="Heading1Char">
+  <w:style w:type="character" w:styleId="Heading1Char" w:customStyle="1">
     <w:name w:val="Heading 1 Char"/>
     <w:basedOn w:val="DefaultParagraphFont"/>
     <w:link w:val="Heading1"/>

</xml_diff>